<commit_message>
fix login after sign-up and improve forwarding
</commit_message>
<xml_diff>
--- a/src/assets/project_management/use-case_diagramm.docx
+++ b/src/assets/project_management/use-case_diagramm.docx
@@ -120,11 +120,13 @@
           <w:numId w:val="4"/>
         </w:numPr>
         <w:rPr>
-          <w:lang w:val="en-US"/>
-        </w:rPr>
-      </w:pPr>
-      <w:r>
-        <w:rPr>
+          <w:strike/>
+          <w:lang w:val="en-US"/>
+        </w:rPr>
+      </w:pPr>
+      <w:r>
+        <w:rPr>
+          <w:strike/>
           <w:lang w:val="en-US"/>
         </w:rPr>
         <w:t>Auth =&gt; Together</w:t>
@@ -403,234 +405,217 @@
           <w:numId w:val="1"/>
         </w:numPr>
         <w:rPr>
-          <w:lang w:val="en-US"/>
-        </w:rPr>
-      </w:pPr>
-      <w:r>
-        <w:rPr>
-          <w:lang w:val="en-US"/>
-        </w:rPr>
-        <w:t xml:space="preserve">Create </w:t>
-      </w:r>
-      <w:r>
-        <w:rPr>
-          <w:lang w:val="en-US"/>
-        </w:rPr>
-        <w:t>account</w:t>
-      </w:r>
-      <w:r>
-        <w:rPr>
-          <w:lang w:val="en-US"/>
-        </w:rPr>
-        <w:t xml:space="preserve"> (</w:t>
-      </w:r>
-      <w:proofErr w:type="spellStart"/>
-      <w:r>
-        <w:rPr>
-          <w:lang w:val="en-US"/>
-        </w:rPr>
-        <w:t>Firestore</w:t>
-      </w:r>
-      <w:proofErr w:type="spellEnd"/>
+          <w:strike/>
+          <w:lang w:val="en-US"/>
+        </w:rPr>
+      </w:pPr>
+      <w:r>
+        <w:rPr>
+          <w:strike/>
+          <w:lang w:val="en-US"/>
+        </w:rPr>
+        <w:t>Create account (Firestore)</w:t>
+      </w:r>
+    </w:p>
+    <w:p>
+      <w:pPr>
+        <w:pStyle w:val="Listenabsatz"/>
+        <w:numPr>
+          <w:ilvl w:val="2"/>
+          <w:numId w:val="1"/>
+        </w:numPr>
+        <w:rPr>
+          <w:lang w:val="en-US"/>
+        </w:rPr>
+      </w:pPr>
+      <w:r>
+        <w:rPr>
+          <w:lang w:val="en-US"/>
+        </w:rPr>
+        <w:t>Form validation</w:t>
+      </w:r>
+      <w:r>
+        <w:rPr>
+          <w:lang w:val="en-US"/>
+        </w:rPr>
+        <w:t xml:space="preserve"> (Onsubmit)</w:t>
+      </w:r>
+    </w:p>
+    <w:p>
+      <w:pPr>
+        <w:pStyle w:val="Listenabsatz"/>
+        <w:numPr>
+          <w:ilvl w:val="3"/>
+          <w:numId w:val="1"/>
+        </w:numPr>
+        <w:rPr>
+          <w:lang w:val="en-US"/>
+        </w:rPr>
+      </w:pPr>
+      <w:r>
+        <w:rPr>
+          <w:lang w:val="en-US"/>
+        </w:rPr>
+        <w:t>First name</w:t>
+      </w:r>
+    </w:p>
+    <w:p>
+      <w:pPr>
+        <w:pStyle w:val="Listenabsatz"/>
+        <w:numPr>
+          <w:ilvl w:val="3"/>
+          <w:numId w:val="1"/>
+        </w:numPr>
+        <w:rPr>
+          <w:lang w:val="en-US"/>
+        </w:rPr>
+      </w:pPr>
+      <w:r>
+        <w:rPr>
+          <w:lang w:val="en-US"/>
+        </w:rPr>
+        <w:t>Last name</w:t>
+      </w:r>
+    </w:p>
+    <w:p>
+      <w:pPr>
+        <w:pStyle w:val="Listenabsatz"/>
+        <w:numPr>
+          <w:ilvl w:val="3"/>
+          <w:numId w:val="1"/>
+        </w:numPr>
+        <w:rPr>
+          <w:strike/>
+          <w:lang w:val="en-US"/>
+        </w:rPr>
+      </w:pPr>
+      <w:r>
+        <w:rPr>
+          <w:strike/>
+          <w:lang w:val="en-US"/>
+        </w:rPr>
+        <w:t>Email</w:t>
+      </w:r>
+    </w:p>
+    <w:p>
+      <w:pPr>
+        <w:pStyle w:val="Listenabsatz"/>
+        <w:numPr>
+          <w:ilvl w:val="3"/>
+          <w:numId w:val="1"/>
+        </w:numPr>
+        <w:rPr>
+          <w:strike/>
+          <w:lang w:val="en-US"/>
+        </w:rPr>
+      </w:pPr>
+      <w:r>
+        <w:rPr>
+          <w:strike/>
+          <w:lang w:val="en-US"/>
+        </w:rPr>
+        <w:t>Password</w:t>
+      </w:r>
+      <w:r>
+        <w:rPr>
+          <w:strike/>
+          <w:lang w:val="en-US"/>
+        </w:rPr>
+        <w:t xml:space="preserve"> (Min length, strong pw)</w:t>
+      </w:r>
+    </w:p>
+    <w:p>
+      <w:pPr>
+        <w:pStyle w:val="Listenabsatz"/>
+        <w:numPr>
+          <w:ilvl w:val="2"/>
+          <w:numId w:val="1"/>
+        </w:numPr>
+        <w:rPr>
+          <w:lang w:val="en-US"/>
+        </w:rPr>
+      </w:pPr>
+      <w:r>
+        <w:rPr>
+          <w:lang w:val="en-US"/>
+        </w:rPr>
+        <w:t>User feedback = Popups (Snack bar/Dialog)</w:t>
+      </w:r>
+    </w:p>
+    <w:p>
+      <w:pPr>
+        <w:pStyle w:val="Listenabsatz"/>
+        <w:numPr>
+          <w:ilvl w:val="1"/>
+          <w:numId w:val="1"/>
+        </w:numPr>
+        <w:rPr>
+          <w:strike/>
+          <w:lang w:val="en-US"/>
+        </w:rPr>
+      </w:pPr>
+      <w:r>
+        <w:rPr>
+          <w:strike/>
+          <w:lang w:val="en-US"/>
+        </w:rPr>
+        <w:t>Firebase Auth</w:t>
+      </w:r>
+    </w:p>
+    <w:p>
+      <w:pPr>
+        <w:pStyle w:val="Listenabsatz"/>
+        <w:numPr>
+          <w:ilvl w:val="2"/>
+          <w:numId w:val="1"/>
+        </w:numPr>
+        <w:rPr>
+          <w:strike/>
+          <w:lang w:val="en-US"/>
+        </w:rPr>
+      </w:pPr>
+      <w:r>
+        <w:rPr>
+          <w:strike/>
+          <w:lang w:val="en-US"/>
+        </w:rPr>
+        <w:t>(Optional) Email verifier</w:t>
+      </w:r>
+    </w:p>
+    <w:p>
+      <w:pPr>
+        <w:pStyle w:val="Listenabsatz"/>
+        <w:numPr>
+          <w:ilvl w:val="1"/>
+          <w:numId w:val="1"/>
+        </w:numPr>
+        <w:rPr>
+          <w:lang w:val="en-US"/>
+        </w:rPr>
+      </w:pPr>
+      <w:r>
+        <w:rPr>
+          <w:lang w:val="en-US"/>
+        </w:rPr>
+        <w:t>Guest login</w:t>
+      </w:r>
+      <w:r>
+        <w:rPr>
+          <w:lang w:val="en-US"/>
+        </w:rPr>
+        <w:t xml:space="preserve"> (Redirect to </w:t>
+      </w:r>
+      <w:r>
+        <w:rPr>
+          <w:lang w:val="en-US"/>
+        </w:rPr>
+        <w:t>Chat</w:t>
+      </w:r>
       <w:r>
         <w:rPr>
           <w:lang w:val="en-US"/>
         </w:rPr>
         <w:t>)</w:t>
-      </w:r>
-    </w:p>
-    <w:p>
-      <w:pPr>
-        <w:pStyle w:val="Listenabsatz"/>
-        <w:numPr>
-          <w:ilvl w:val="2"/>
-          <w:numId w:val="1"/>
-        </w:numPr>
-        <w:rPr>
-          <w:lang w:val="en-US"/>
-        </w:rPr>
-      </w:pPr>
-      <w:r>
-        <w:rPr>
-          <w:lang w:val="en-US"/>
-        </w:rPr>
-        <w:t>Form validation</w:t>
-      </w:r>
-      <w:r>
-        <w:rPr>
-          <w:lang w:val="en-US"/>
-        </w:rPr>
-        <w:t xml:space="preserve"> (</w:t>
-      </w:r>
-      <w:proofErr w:type="spellStart"/>
-      <w:r>
-        <w:rPr>
-          <w:lang w:val="en-US"/>
-        </w:rPr>
-        <w:t>Onsubmit</w:t>
-      </w:r>
-      <w:proofErr w:type="spellEnd"/>
-      <w:r>
-        <w:rPr>
-          <w:lang w:val="en-US"/>
-        </w:rPr>
-        <w:t>)</w:t>
-      </w:r>
-    </w:p>
-    <w:p>
-      <w:pPr>
-        <w:pStyle w:val="Listenabsatz"/>
-        <w:numPr>
-          <w:ilvl w:val="3"/>
-          <w:numId w:val="1"/>
-        </w:numPr>
-        <w:rPr>
-          <w:lang w:val="en-US"/>
-        </w:rPr>
-      </w:pPr>
-      <w:r>
-        <w:rPr>
-          <w:lang w:val="en-US"/>
-        </w:rPr>
-        <w:t>First name</w:t>
-      </w:r>
-    </w:p>
-    <w:p>
-      <w:pPr>
-        <w:pStyle w:val="Listenabsatz"/>
-        <w:numPr>
-          <w:ilvl w:val="3"/>
-          <w:numId w:val="1"/>
-        </w:numPr>
-        <w:rPr>
-          <w:lang w:val="en-US"/>
-        </w:rPr>
-      </w:pPr>
-      <w:r>
-        <w:rPr>
-          <w:lang w:val="en-US"/>
-        </w:rPr>
-        <w:t>Last name</w:t>
-      </w:r>
-    </w:p>
-    <w:p>
-      <w:pPr>
-        <w:pStyle w:val="Listenabsatz"/>
-        <w:numPr>
-          <w:ilvl w:val="3"/>
-          <w:numId w:val="1"/>
-        </w:numPr>
-        <w:rPr>
-          <w:lang w:val="en-US"/>
-        </w:rPr>
-      </w:pPr>
-      <w:r>
-        <w:rPr>
-          <w:lang w:val="en-US"/>
-        </w:rPr>
-        <w:t>Email</w:t>
-      </w:r>
-    </w:p>
-    <w:p>
-      <w:pPr>
-        <w:pStyle w:val="Listenabsatz"/>
-        <w:numPr>
-          <w:ilvl w:val="3"/>
-          <w:numId w:val="1"/>
-        </w:numPr>
-        <w:rPr>
-          <w:lang w:val="en-US"/>
-        </w:rPr>
-      </w:pPr>
-      <w:r>
-        <w:rPr>
-          <w:lang w:val="en-US"/>
-        </w:rPr>
-        <w:t>Password</w:t>
-      </w:r>
-      <w:r>
-        <w:rPr>
-          <w:lang w:val="en-US"/>
-        </w:rPr>
-        <w:t xml:space="preserve"> (Min length, strong pw)</w:t>
-      </w:r>
-    </w:p>
-    <w:p>
-      <w:pPr>
-        <w:pStyle w:val="Listenabsatz"/>
-        <w:numPr>
-          <w:ilvl w:val="2"/>
-          <w:numId w:val="1"/>
-        </w:numPr>
-        <w:rPr>
-          <w:lang w:val="en-US"/>
-        </w:rPr>
-      </w:pPr>
-      <w:r>
-        <w:rPr>
-          <w:lang w:val="en-US"/>
-        </w:rPr>
-        <w:t>User feedback = Popups (Snack bar/Dialog)</w:t>
-      </w:r>
-    </w:p>
-    <w:p>
-      <w:pPr>
-        <w:pStyle w:val="Listenabsatz"/>
-        <w:numPr>
-          <w:ilvl w:val="1"/>
-          <w:numId w:val="1"/>
-        </w:numPr>
-        <w:rPr>
-          <w:lang w:val="en-US"/>
-        </w:rPr>
-      </w:pPr>
-      <w:r>
-        <w:rPr>
-          <w:lang w:val="en-US"/>
-        </w:rPr>
-        <w:t>Firebase Auth</w:t>
-      </w:r>
-    </w:p>
-    <w:p>
-      <w:pPr>
-        <w:pStyle w:val="Listenabsatz"/>
-        <w:numPr>
-          <w:ilvl w:val="2"/>
-          <w:numId w:val="1"/>
-        </w:numPr>
-        <w:rPr>
-          <w:lang w:val="en-US"/>
-        </w:rPr>
-      </w:pPr>
-      <w:r>
-        <w:rPr>
-          <w:lang w:val="en-US"/>
-        </w:rPr>
-        <w:t>(Optional) Email verifier</w:t>
-      </w:r>
-    </w:p>
-    <w:p>
-      <w:pPr>
-        <w:pStyle w:val="Listenabsatz"/>
-        <w:numPr>
-          <w:ilvl w:val="1"/>
-          <w:numId w:val="1"/>
-        </w:numPr>
-        <w:rPr>
-          <w:lang w:val="en-US"/>
-        </w:rPr>
-      </w:pPr>
-      <w:r>
-        <w:rPr>
-          <w:lang w:val="en-US"/>
-        </w:rPr>
-        <w:t>Guest login</w:t>
-      </w:r>
-      <w:r>
-        <w:rPr>
-          <w:lang w:val="en-US"/>
-        </w:rPr>
-        <w:t xml:space="preserve"> (Redirect to Dashboard)</w:t>
       </w:r>
     </w:p>
     <w:p>
@@ -1098,29 +1083,34 @@
           <w:numId w:val="1"/>
         </w:numPr>
         <w:rPr>
-          <w:lang w:val="en-US"/>
-        </w:rPr>
-      </w:pPr>
-      <w:r>
-        <w:rPr>
+          <w:strike/>
+          <w:lang w:val="en-US"/>
+        </w:rPr>
+      </w:pPr>
+      <w:r>
+        <w:rPr>
+          <w:strike/>
           <w:lang w:val="en-US"/>
         </w:rPr>
         <w:t xml:space="preserve">Home = </w:t>
       </w:r>
       <w:r>
         <w:rPr>
+          <w:strike/>
           <w:lang w:val="en-US"/>
         </w:rPr>
         <w:t># welcome channel</w:t>
       </w:r>
       <w:r>
         <w:rPr>
+          <w:strike/>
           <w:lang w:val="en-US"/>
         </w:rPr>
         <w:t xml:space="preserve"> </w:t>
       </w:r>
       <w:r>
         <w:rPr>
+          <w:strike/>
           <w:color w:val="FF0000"/>
           <w:lang w:val="en-US"/>
         </w:rPr>
@@ -1135,29 +1125,34 @@
           <w:numId w:val="1"/>
         </w:numPr>
         <w:rPr>
-          <w:lang w:val="en-US"/>
-        </w:rPr>
-      </w:pPr>
-      <w:r>
-        <w:rPr>
+          <w:strike/>
+          <w:lang w:val="en-US"/>
+        </w:rPr>
+      </w:pPr>
+      <w:r>
+        <w:rPr>
+          <w:strike/>
           <w:lang w:val="en-US"/>
         </w:rPr>
         <w:t>Custom welcome message</w:t>
       </w:r>
       <w:r>
         <w:rPr>
+          <w:strike/>
           <w:lang w:val="en-US"/>
         </w:rPr>
         <w:t>/information</w:t>
       </w:r>
       <w:r>
         <w:rPr>
+          <w:strike/>
           <w:lang w:val="en-US"/>
         </w:rPr>
         <w:t xml:space="preserve"> for use</w:t>
       </w:r>
       <w:r>
         <w:rPr>
+          <w:strike/>
           <w:lang w:val="en-US"/>
         </w:rPr>
         <w:t>r</w:t>
@@ -1221,35 +1216,7 @@
         <w:rPr>
           <w:lang w:val="en-US"/>
         </w:rPr>
-        <w:t>(Optional) upload files (</w:t>
-      </w:r>
-      <w:proofErr w:type="spellStart"/>
-      <w:r>
-        <w:rPr>
-          <w:lang w:val="en-US"/>
-        </w:rPr>
-        <w:t>img</w:t>
-      </w:r>
-      <w:proofErr w:type="spellEnd"/>
-      <w:r>
-        <w:rPr>
-          <w:lang w:val="en-US"/>
-        </w:rPr>
-        <w:t xml:space="preserve">, </w:t>
-      </w:r>
-      <w:proofErr w:type="spellStart"/>
-      <w:r>
-        <w:rPr>
-          <w:lang w:val="en-US"/>
-        </w:rPr>
-        <w:t>etc</w:t>
-      </w:r>
-      <w:proofErr w:type="spellEnd"/>
-      <w:r>
-        <w:rPr>
-          <w:lang w:val="en-US"/>
-        </w:rPr>
-        <w:t>)</w:t>
+        <w:t>(Optional) upload files (img, etc)</w:t>
       </w:r>
     </w:p>
     <w:p>

</xml_diff>

<commit_message>
update project management doc
</commit_message>
<xml_diff>
--- a/src/assets/project_management/use-case_diagramm.docx
+++ b/src/assets/project_management/use-case_diagramm.docx
@@ -24,11 +24,13 @@
           <w:numId w:val="3"/>
         </w:numPr>
         <w:rPr>
-          <w:lang w:val="en-US"/>
-        </w:rPr>
-      </w:pPr>
-      <w:r>
-        <w:rPr>
+          <w:strike/>
+          <w:lang w:val="en-US"/>
+        </w:rPr>
+      </w:pPr>
+      <w:r>
+        <w:rPr>
+          <w:strike/>
           <w:lang w:val="en-US"/>
         </w:rPr>
         <w:t>Git</w:t>
@@ -42,11 +44,13 @@
           <w:numId w:val="3"/>
         </w:numPr>
         <w:rPr>
-          <w:lang w:val="en-US"/>
-        </w:rPr>
-      </w:pPr>
-      <w:r>
-        <w:rPr>
+          <w:strike/>
+          <w:lang w:val="en-US"/>
+        </w:rPr>
+      </w:pPr>
+      <w:r>
+        <w:rPr>
+          <w:strike/>
           <w:lang w:val="en-US"/>
         </w:rPr>
         <w:t>Branches</w:t>
@@ -60,11 +64,13 @@
           <w:numId w:val="3"/>
         </w:numPr>
         <w:rPr>
-          <w:lang w:val="en-US"/>
-        </w:rPr>
-      </w:pPr>
-      <w:r>
-        <w:rPr>
+          <w:strike/>
+          <w:lang w:val="en-US"/>
+        </w:rPr>
+      </w:pPr>
+      <w:r>
+        <w:rPr>
+          <w:strike/>
           <w:lang w:val="en-US"/>
         </w:rPr>
         <w:t>Main</w:t>
@@ -78,17 +84,20 @@
           <w:numId w:val="3"/>
         </w:numPr>
         <w:rPr>
-          <w:lang w:val="en-US"/>
-        </w:rPr>
-      </w:pPr>
-      <w:r>
-        <w:rPr>
+          <w:strike/>
+          <w:lang w:val="en-US"/>
+        </w:rPr>
+      </w:pPr>
+      <w:r>
+        <w:rPr>
+          <w:strike/>
           <w:lang w:val="en-US"/>
         </w:rPr>
         <w:t xml:space="preserve">(Optional) </w:t>
       </w:r>
       <w:r>
         <w:rPr>
+          <w:strike/>
           <w:lang w:val="en-US"/>
         </w:rPr>
         <w:t>Dev</w:t>
@@ -102,11 +111,13 @@
           <w:numId w:val="3"/>
         </w:numPr>
         <w:rPr>
-          <w:lang w:val="en-US"/>
-        </w:rPr>
-      </w:pPr>
-      <w:r>
-        <w:rPr>
+          <w:strike/>
+          <w:lang w:val="en-US"/>
+        </w:rPr>
+      </w:pPr>
+      <w:r>
+        <w:rPr>
+          <w:strike/>
           <w:lang w:val="en-US"/>
         </w:rPr>
         <w:t>Feature</w:t>
@@ -140,11 +151,13 @@
           <w:numId w:val="4"/>
         </w:numPr>
         <w:rPr>
-          <w:lang w:val="en-US"/>
-        </w:rPr>
-      </w:pPr>
-      <w:r>
-        <w:rPr>
+          <w:strike/>
+          <w:lang w:val="en-US"/>
+        </w:rPr>
+      </w:pPr>
+      <w:r>
+        <w:rPr>
+          <w:strike/>
           <w:lang w:val="en-US"/>
         </w:rPr>
         <w:t>Chat...</w:t>
@@ -172,11 +185,13 @@
           <w:numId w:val="1"/>
         </w:numPr>
         <w:rPr>
-          <w:lang w:val="en-US"/>
-        </w:rPr>
-      </w:pPr>
-      <w:r>
-        <w:rPr>
+          <w:strike/>
+          <w:lang w:val="en-US"/>
+        </w:rPr>
+      </w:pPr>
+      <w:r>
+        <w:rPr>
+          <w:strike/>
           <w:lang w:val="en-US"/>
         </w:rPr>
         <w:t xml:space="preserve">Design </w:t>
@@ -190,11 +205,13 @@
           <w:numId w:val="1"/>
         </w:numPr>
         <w:rPr>
-          <w:lang w:val="en-US"/>
-        </w:rPr>
-      </w:pPr>
-      <w:r>
-        <w:rPr>
+          <w:strike/>
+          <w:lang w:val="en-US"/>
+        </w:rPr>
+      </w:pPr>
+      <w:r>
+        <w:rPr>
+          <w:strike/>
           <w:lang w:val="en-US"/>
         </w:rPr>
         <w:t>Material Design</w:t>
@@ -208,11 +225,13 @@
           <w:numId w:val="1"/>
         </w:numPr>
         <w:rPr>
-          <w:lang w:val="en-US"/>
-        </w:rPr>
-      </w:pPr>
-      <w:r>
-        <w:rPr>
+          <w:strike/>
+          <w:lang w:val="en-US"/>
+        </w:rPr>
+      </w:pPr>
+      <w:r>
+        <w:rPr>
+          <w:strike/>
           <w:lang w:val="en-US"/>
         </w:rPr>
         <w:t>Material Icons</w:t>
@@ -244,11 +263,13 @@
           <w:numId w:val="1"/>
         </w:numPr>
         <w:rPr>
-          <w:lang w:val="en-US"/>
-        </w:rPr>
-      </w:pPr>
-      <w:r>
-        <w:rPr>
+          <w:strike/>
+          <w:lang w:val="en-US"/>
+        </w:rPr>
+      </w:pPr>
+      <w:r>
+        <w:rPr>
+          <w:strike/>
           <w:noProof/>
           <w:lang w:val="en-US"/>
         </w:rPr>
@@ -314,6 +335,7 @@
       </w:r>
       <w:r>
         <w:rPr>
+          <w:strike/>
           <w:lang w:val="en-US"/>
         </w:rPr>
         <w:t>Mockup 1:1 Slack</w:t>
@@ -327,17 +349,20 @@
           <w:numId w:val="1"/>
         </w:numPr>
         <w:rPr>
-          <w:lang w:val="en-US"/>
-        </w:rPr>
-      </w:pPr>
-      <w:r>
-        <w:rPr>
+          <w:strike/>
+          <w:lang w:val="en-US"/>
+        </w:rPr>
+      </w:pPr>
+      <w:r>
+        <w:rPr>
+          <w:strike/>
           <w:lang w:val="en-US"/>
         </w:rPr>
         <w:t>Theme</w:t>
       </w:r>
       <w:r>
         <w:rPr>
+          <w:strike/>
           <w:lang w:val="en-US"/>
         </w:rPr>
         <w:t xml:space="preserve"> dark</w:t>
@@ -351,11 +376,13 @@
           <w:numId w:val="1"/>
         </w:numPr>
         <w:rPr>
-          <w:lang w:val="en-US"/>
-        </w:rPr>
-      </w:pPr>
-      <w:r>
-        <w:rPr>
+          <w:highlight w:val="yellow"/>
+          <w:lang w:val="en-US"/>
+        </w:rPr>
+      </w:pPr>
+      <w:r>
+        <w:rPr>
+          <w:highlight w:val="yellow"/>
           <w:lang w:val="en-US"/>
         </w:rPr>
         <w:t>(Optional) Light theme</w:t>
@@ -369,11 +396,13 @@
           <w:numId w:val="1"/>
         </w:numPr>
         <w:rPr>
-          <w:lang w:val="en-US"/>
-        </w:rPr>
-      </w:pPr>
-      <w:r>
-        <w:rPr>
+          <w:strike/>
+          <w:lang w:val="en-US"/>
+        </w:rPr>
+      </w:pPr>
+      <w:r>
+        <w:rPr>
+          <w:strike/>
           <w:lang w:val="en-US"/>
         </w:rPr>
         <w:t>Logo</w:t>
@@ -387,11 +416,13 @@
           <w:numId w:val="1"/>
         </w:numPr>
         <w:rPr>
-          <w:lang w:val="en-US"/>
-        </w:rPr>
-      </w:pPr>
-      <w:r>
-        <w:rPr>
+          <w:strike/>
+          <w:lang w:val="en-US"/>
+        </w:rPr>
+      </w:pPr>
+      <w:r>
+        <w:rPr>
+          <w:strike/>
           <w:lang w:val="en-US"/>
         </w:rPr>
         <w:t>Login</w:t>
@@ -441,17 +472,20 @@
           <w:numId w:val="1"/>
         </w:numPr>
         <w:rPr>
-          <w:lang w:val="en-US"/>
-        </w:rPr>
-      </w:pPr>
-      <w:r>
-        <w:rPr>
+          <w:strike/>
+          <w:lang w:val="en-US"/>
+        </w:rPr>
+      </w:pPr>
+      <w:r>
+        <w:rPr>
+          <w:strike/>
           <w:lang w:val="en-US"/>
         </w:rPr>
         <w:t>Form validation</w:t>
       </w:r>
       <w:r>
         <w:rPr>
+          <w:strike/>
           <w:lang w:val="en-US"/>
         </w:rPr>
         <w:t xml:space="preserve"> (</w:t>
@@ -459,6 +493,7 @@
       <w:proofErr w:type="spellStart"/>
       <w:r>
         <w:rPr>
+          <w:strike/>
           <w:lang w:val="en-US"/>
         </w:rPr>
         <w:t>Onsubmit</w:t>
@@ -466,6 +501,7 @@
       <w:proofErr w:type="spellEnd"/>
       <w:r>
         <w:rPr>
+          <w:strike/>
           <w:lang w:val="en-US"/>
         </w:rPr>
         <w:t>)</w:t>
@@ -479,11 +515,13 @@
           <w:numId w:val="1"/>
         </w:numPr>
         <w:rPr>
-          <w:lang w:val="en-US"/>
-        </w:rPr>
-      </w:pPr>
-      <w:r>
-        <w:rPr>
+          <w:strike/>
+          <w:lang w:val="en-US"/>
+        </w:rPr>
+      </w:pPr>
+      <w:r>
+        <w:rPr>
+          <w:strike/>
           <w:lang w:val="en-US"/>
         </w:rPr>
         <w:t>Display Name</w:t>
@@ -604,29 +642,27 @@
           <w:numId w:val="1"/>
         </w:numPr>
         <w:rPr>
-          <w:lang w:val="en-US"/>
-        </w:rPr>
-      </w:pPr>
-      <w:r>
-        <w:rPr>
-          <w:lang w:val="en-US"/>
-        </w:rPr>
-        <w:t>Guest login</w:t>
-      </w:r>
-      <w:r>
-        <w:rPr>
-          <w:lang w:val="en-US"/>
-        </w:rPr>
-        <w:t xml:space="preserve"> (Redirect to </w:t>
-      </w:r>
-      <w:r>
-        <w:rPr>
+          <w:strike/>
+          <w:lang w:val="en-US"/>
+        </w:rPr>
+      </w:pPr>
+      <w:r>
+        <w:rPr>
+          <w:strike/>
+          <w:lang w:val="en-US"/>
+        </w:rPr>
+        <w:t xml:space="preserve">Guest login (Redirect to </w:t>
+      </w:r>
+      <w:r>
+        <w:rPr>
+          <w:strike/>
           <w:lang w:val="en-US"/>
         </w:rPr>
         <w:t>Chat</w:t>
       </w:r>
       <w:r>
         <w:rPr>
+          <w:strike/>
           <w:lang w:val="en-US"/>
         </w:rPr>
         <w:t>)</w:t>
@@ -640,11 +676,13 @@
           <w:numId w:val="1"/>
         </w:numPr>
         <w:rPr>
-          <w:lang w:val="en-US"/>
-        </w:rPr>
-      </w:pPr>
-      <w:r>
-        <w:rPr>
+          <w:strike/>
+          <w:lang w:val="en-US"/>
+        </w:rPr>
+      </w:pPr>
+      <w:r>
+        <w:rPr>
+          <w:strike/>
           <w:lang w:val="en-US"/>
         </w:rPr>
         <w:t>Name (required)</w:t>
@@ -658,11 +696,13 @@
           <w:numId w:val="1"/>
         </w:numPr>
         <w:rPr>
-          <w:lang w:val="en-US"/>
-        </w:rPr>
-      </w:pPr>
-      <w:r>
-        <w:rPr>
+          <w:highlight w:val="yellow"/>
+          <w:lang w:val="en-US"/>
+        </w:rPr>
+      </w:pPr>
+      <w:r>
+        <w:rPr>
+          <w:highlight w:val="yellow"/>
           <w:lang w:val="en-US"/>
         </w:rPr>
         <w:t>Name always shown on messages with =&gt; (Guest)</w:t>
@@ -676,11 +716,13 @@
           <w:numId w:val="1"/>
         </w:numPr>
         <w:rPr>
-          <w:lang w:val="en-US"/>
-        </w:rPr>
-      </w:pPr>
-      <w:r>
-        <w:rPr>
+          <w:strike/>
+          <w:lang w:val="en-US"/>
+        </w:rPr>
+      </w:pPr>
+      <w:r>
+        <w:rPr>
+          <w:strike/>
           <w:lang w:val="en-US"/>
         </w:rPr>
         <w:t>Footer (Imprint/Legal Notice)</w:t>
@@ -694,11 +736,13 @@
           <w:numId w:val="1"/>
         </w:numPr>
         <w:rPr>
-          <w:lang w:val="en-US"/>
-        </w:rPr>
-      </w:pPr>
-      <w:r>
-        <w:rPr>
+          <w:highlight w:val="yellow"/>
+          <w:lang w:val="en-US"/>
+        </w:rPr>
+      </w:pPr>
+      <w:r>
+        <w:rPr>
+          <w:highlight w:val="yellow"/>
           <w:lang w:val="en-US"/>
         </w:rPr>
         <w:t>(Optional) GitHub</w:t>
@@ -712,11 +756,13 @@
           <w:numId w:val="1"/>
         </w:numPr>
         <w:rPr>
-          <w:lang w:val="en-US"/>
-        </w:rPr>
-      </w:pPr>
-      <w:r>
-        <w:rPr>
+          <w:strike/>
+          <w:lang w:val="en-US"/>
+        </w:rPr>
+      </w:pPr>
+      <w:r>
+        <w:rPr>
+          <w:strike/>
           <w:lang w:val="en-US"/>
         </w:rPr>
         <w:t>Chat</w:t>
@@ -730,11 +776,13 @@
           <w:numId w:val="1"/>
         </w:numPr>
         <w:rPr>
-          <w:lang w:val="en-US"/>
-        </w:rPr>
-      </w:pPr>
-      <w:r>
-        <w:rPr>
+          <w:strike/>
+          <w:lang w:val="en-US"/>
+        </w:rPr>
+      </w:pPr>
+      <w:r>
+        <w:rPr>
+          <w:strike/>
           <w:lang w:val="en-US"/>
         </w:rPr>
         <w:t>Header</w:t>
@@ -768,11 +816,13 @@
           <w:numId w:val="1"/>
         </w:numPr>
         <w:rPr>
-          <w:lang w:val="en-US"/>
-        </w:rPr>
-      </w:pPr>
-      <w:r>
-        <w:rPr>
+          <w:strike/>
+          <w:lang w:val="en-US"/>
+        </w:rPr>
+      </w:pPr>
+      <w:r>
+        <w:rPr>
+          <w:strike/>
           <w:lang w:val="en-US"/>
         </w:rPr>
         <w:t>Search bar</w:t>
@@ -786,11 +836,13 @@
           <w:numId w:val="1"/>
         </w:numPr>
         <w:rPr>
-          <w:lang w:val="en-US"/>
-        </w:rPr>
-      </w:pPr>
-      <w:r>
-        <w:rPr>
+          <w:highlight w:val="yellow"/>
+          <w:lang w:val="en-US"/>
+        </w:rPr>
+      </w:pPr>
+      <w:r>
+        <w:rPr>
+          <w:highlight w:val="yellow"/>
           <w:lang w:val="en-US"/>
         </w:rPr>
         <w:t>Filter messages for all channels</w:t>
@@ -971,11 +1023,13 @@
           <w:numId w:val="1"/>
         </w:numPr>
         <w:rPr>
-          <w:lang w:val="en-US"/>
-        </w:rPr>
-      </w:pPr>
-      <w:r>
-        <w:rPr>
+          <w:highlight w:val="yellow"/>
+          <w:lang w:val="en-US"/>
+        </w:rPr>
+      </w:pPr>
+      <w:r>
+        <w:rPr>
+          <w:highlight w:val="yellow"/>
           <w:lang w:val="en-US"/>
         </w:rPr>
         <w:t>(Optional) Support</w:t>
@@ -989,11 +1043,13 @@
           <w:numId w:val="1"/>
         </w:numPr>
         <w:rPr>
-          <w:lang w:val="en-US"/>
-        </w:rPr>
-      </w:pPr>
-      <w:r>
-        <w:rPr>
+          <w:strike/>
+          <w:lang w:val="en-US"/>
+        </w:rPr>
+      </w:pPr>
+      <w:r>
+        <w:rPr>
+          <w:strike/>
           <w:lang w:val="en-US"/>
         </w:rPr>
         <w:t>Nav (Left)</w:t>
@@ -1007,11 +1063,13 @@
           <w:numId w:val="1"/>
         </w:numPr>
         <w:rPr>
-          <w:lang w:val="en-US"/>
-        </w:rPr>
-      </w:pPr>
-      <w:r>
-        <w:rPr>
+          <w:strike/>
+          <w:lang w:val="en-US"/>
+        </w:rPr>
+      </w:pPr>
+      <w:r>
+        <w:rPr>
+          <w:strike/>
           <w:lang w:val="en-US"/>
         </w:rPr>
         <w:lastRenderedPageBreak/>
@@ -1026,11 +1084,13 @@
           <w:numId w:val="1"/>
         </w:numPr>
         <w:rPr>
-          <w:lang w:val="en-US"/>
-        </w:rPr>
-      </w:pPr>
-      <w:r>
-        <w:rPr>
+          <w:strike/>
+          <w:lang w:val="en-US"/>
+        </w:rPr>
+      </w:pPr>
+      <w:r>
+        <w:rPr>
+          <w:strike/>
           <w:lang w:val="en-US"/>
         </w:rPr>
         <w:t>Add channel</w:t>
@@ -1044,11 +1104,13 @@
           <w:numId w:val="1"/>
         </w:numPr>
         <w:rPr>
-          <w:lang w:val="en-US"/>
-        </w:rPr>
-      </w:pPr>
-      <w:r>
-        <w:rPr>
+          <w:highlight w:val="yellow"/>
+          <w:lang w:val="en-US"/>
+        </w:rPr>
+      </w:pPr>
+      <w:r>
+        <w:rPr>
+          <w:highlight w:val="yellow"/>
           <w:lang w:val="en-US"/>
         </w:rPr>
         <w:t>Menu icon</w:t>
@@ -1062,11 +1124,13 @@
           <w:numId w:val="1"/>
         </w:numPr>
         <w:rPr>
-          <w:lang w:val="en-US"/>
-        </w:rPr>
-      </w:pPr>
-      <w:r>
-        <w:rPr>
+          <w:highlight w:val="yellow"/>
+          <w:lang w:val="en-US"/>
+        </w:rPr>
+      </w:pPr>
+      <w:r>
+        <w:rPr>
+          <w:highlight w:val="yellow"/>
           <w:lang w:val="en-US"/>
         </w:rPr>
         <w:t>Edit channel</w:t>
@@ -1080,11 +1144,13 @@
           <w:numId w:val="1"/>
         </w:numPr>
         <w:rPr>
-          <w:lang w:val="en-US"/>
-        </w:rPr>
-      </w:pPr>
-      <w:r>
-        <w:rPr>
+          <w:highlight w:val="yellow"/>
+          <w:lang w:val="en-US"/>
+        </w:rPr>
+      </w:pPr>
+      <w:r>
+        <w:rPr>
+          <w:highlight w:val="yellow"/>
           <w:lang w:val="en-US"/>
         </w:rPr>
         <w:t>Delete channel</w:t>
@@ -1098,11 +1164,13 @@
           <w:numId w:val="1"/>
         </w:numPr>
         <w:rPr>
-          <w:lang w:val="en-US"/>
-        </w:rPr>
-      </w:pPr>
-      <w:r>
-        <w:rPr>
+          <w:strike/>
+          <w:lang w:val="en-US"/>
+        </w:rPr>
+      </w:pPr>
+      <w:r>
+        <w:rPr>
+          <w:strike/>
           <w:lang w:val="en-US"/>
         </w:rPr>
         <w:t>Direct message (Dropdown)</w:t>

</xml_diff>